<commit_message>
made changes to resume, no longer using cover letter
</commit_message>
<xml_diff>
--- a/word templates/cover_letter_template.docx
+++ b/word templates/cover_letter_template.docx
@@ -37,7 +37,7 @@
     <w:tbl>
       <w:tblPr>
         <w:tblStyle w:val="divdocumenttablecontactaspose"/>
-        <w:tblW w:w="11400" w:type="dxa"/>
+        <w:tblW w:w="9357" w:type="dxa"/>
         <w:tblCellMar>
           <w:left w:w="0" w:type="dxa"/>
           <w:right w:w="0" w:type="dxa"/>
@@ -45,21 +45,17 @@
         <w:tblLook w:val="05E0" w:firstRow="1" w:lastRow="1" w:firstColumn="1" w:lastColumn="1" w:noHBand="0" w:noVBand="1"/>
       </w:tblPr>
       <w:tblGrid>
-        <w:gridCol w:w="11400"/>
+        <w:gridCol w:w="9357"/>
       </w:tblGrid>
       <w:tr>
+        <w:trPr>
+          <w:trHeight w:val="499"/>
+        </w:trPr>
         <w:tc>
           <w:tcPr>
             <w:tcW w:w="0" w:type="auto"/>
             <w:shd w:val="clear" w:color="auto" w:fill="000000"/>
-            <w:tcMar>
-              <w:top w:w="0" w:type="dxa"/>
-              <w:left w:w="0" w:type="dxa"/>
-              <w:bottom w:w="0" w:type="dxa"/>
-              <w:right w:w="0" w:type="dxa"/>
-            </w:tcMar>
             <w:vAlign w:val="center"/>
-            <w:hideMark/>
           </w:tcPr>
           <w:p>
             <w:pPr>
@@ -67,6 +63,7 @@
               <w:spacing w:after="98" w:line="240" w:lineRule="auto"/>
               <w:ind w:left="100" w:right="100"/>
               <w:rPr>
+                <w:rStyle w:val="span"/>
                 <w:rFonts w:ascii="Century Gothic" w:eastAsia="Century Gothic" w:hAnsi="Century Gothic" w:cs="Century Gothic"/>
                 <w:sz w:val="18"/>
                 <w:szCs w:val="18"/>
@@ -77,27 +74,21 @@
               <w:rPr>
                 <w:rStyle w:val="span"/>
                 <w:rFonts w:ascii="Century Gothic" w:eastAsia="Century Gothic" w:hAnsi="Century Gothic" w:cs="Century Gothic"/>
-                <w:sz w:val="18"/>
-                <w:szCs w:val="18"/>
+                <w:b w:val="0"/>
+                <w:bCs w:val="0"/>
+                <w:sz w:val="20"/>
+                <w:szCs w:val="20"/>
                 <w:shd w:val="clear" w:color="auto" w:fill="auto"/>
               </w:rPr>
-              <w:t>L</w:t>
-            </w:r>
-            <w:r>
-              <w:rPr>
-                <w:rStyle w:val="span"/>
-                <w:rFonts w:ascii="Century Gothic" w:eastAsia="Century Gothic" w:hAnsi="Century Gothic" w:cs="Century Gothic"/>
-                <w:sz w:val="18"/>
-                <w:szCs w:val="18"/>
-                <w:shd w:val="clear" w:color="auto" w:fill="auto"/>
-              </w:rPr>
-              <w:t>inkedin.com/in/michaeljluo/</w:t>
+              <w:t>Michael.Luo@nyu.edu | (513) 276-8266</w:t>
             </w:r>
             <w:r>
               <w:rPr>
                 <w:rFonts w:ascii="Century Gothic" w:eastAsia="Century Gothic" w:hAnsi="Century Gothic" w:cs="Century Gothic"/>
-                <w:sz w:val="18"/>
-                <w:szCs w:val="18"/>
+                <w:b w:val="0"/>
+                <w:bCs w:val="0"/>
+                <w:sz w:val="20"/>
+                <w:szCs w:val="20"/>
                 <w:shd w:val="clear" w:color="auto" w:fill="auto"/>
               </w:rPr>
               <w:t xml:space="preserve"> </w:t>
@@ -106,90 +97,13 @@
               <w:rPr>
                 <w:rStyle w:val="span"/>
                 <w:rFonts w:ascii="Century Gothic" w:eastAsia="Century Gothic" w:hAnsi="Century Gothic" w:cs="Century Gothic"/>
-                <w:sz w:val="18"/>
-                <w:szCs w:val="18"/>
+                <w:b w:val="0"/>
+                <w:bCs w:val="0"/>
+                <w:sz w:val="20"/>
+                <w:szCs w:val="20"/>
                 <w:shd w:val="clear" w:color="auto" w:fill="auto"/>
               </w:rPr>
-              <w:t xml:space="preserve">| </w:t>
-            </w:r>
-            <w:r>
-              <w:rPr>
-                <w:rStyle w:val="span"/>
-                <w:rFonts w:ascii="Century Gothic" w:eastAsia="Century Gothic" w:hAnsi="Century Gothic" w:cs="Century Gothic"/>
-                <w:sz w:val="18"/>
-                <w:szCs w:val="18"/>
-                <w:shd w:val="clear" w:color="auto" w:fill="auto"/>
-              </w:rPr>
-              <w:t>(</w:t>
-            </w:r>
-            <w:r>
-              <w:rPr>
-                <w:rStyle w:val="span"/>
-                <w:rFonts w:ascii="Century Gothic" w:eastAsia="Century Gothic" w:hAnsi="Century Gothic" w:cs="Century Gothic"/>
-                <w:sz w:val="18"/>
-                <w:szCs w:val="18"/>
-                <w:shd w:val="clear" w:color="auto" w:fill="auto"/>
-              </w:rPr>
-              <w:t>513</w:t>
-            </w:r>
-            <w:r>
-              <w:rPr>
-                <w:rStyle w:val="span"/>
-                <w:rFonts w:ascii="Century Gothic" w:eastAsia="Century Gothic" w:hAnsi="Century Gothic" w:cs="Century Gothic"/>
-                <w:sz w:val="18"/>
-                <w:szCs w:val="18"/>
-                <w:shd w:val="clear" w:color="auto" w:fill="auto"/>
-              </w:rPr>
-              <w:t xml:space="preserve">) </w:t>
-            </w:r>
-            <w:r>
-              <w:rPr>
-                <w:rStyle w:val="span"/>
-                <w:rFonts w:ascii="Century Gothic" w:eastAsia="Century Gothic" w:hAnsi="Century Gothic" w:cs="Century Gothic"/>
-                <w:sz w:val="18"/>
-                <w:szCs w:val="18"/>
-                <w:shd w:val="clear" w:color="auto" w:fill="auto"/>
-              </w:rPr>
-              <w:t>276-8266</w:t>
-            </w:r>
-            <w:r>
-              <w:rPr>
-                <w:rFonts w:ascii="Century Gothic" w:eastAsia="Century Gothic" w:hAnsi="Century Gothic" w:cs="Century Gothic"/>
-                <w:sz w:val="18"/>
-                <w:szCs w:val="18"/>
-                <w:shd w:val="clear" w:color="auto" w:fill="auto"/>
-              </w:rPr>
-              <w:t xml:space="preserve"> </w:t>
-            </w:r>
-            <w:r>
-              <w:rPr>
-                <w:rStyle w:val="span"/>
-                <w:rFonts w:ascii="Century Gothic" w:eastAsia="Century Gothic" w:hAnsi="Century Gothic" w:cs="Century Gothic"/>
-                <w:sz w:val="18"/>
-                <w:szCs w:val="18"/>
-                <w:shd w:val="clear" w:color="auto" w:fill="auto"/>
-              </w:rPr>
-              <w:t xml:space="preserve">| </w:t>
-            </w:r>
-            <w:r>
-              <w:rPr>
-                <w:rStyle w:val="span"/>
-                <w:rFonts w:ascii="Century Gothic" w:eastAsia="Century Gothic" w:hAnsi="Century Gothic" w:cs="Century Gothic"/>
-                <w:sz w:val="18"/>
-                <w:szCs w:val="18"/>
-                <w:shd w:val="clear" w:color="auto" w:fill="auto"/>
-              </w:rPr>
-              <w:t xml:space="preserve">Michael.Luo@nyu.edu | </w:t>
-            </w:r>
-            <w:r>
-              <w:rPr>
-                <w:rStyle w:val="span"/>
-                <w:rFonts w:ascii="Century Gothic" w:eastAsia="Century Gothic" w:hAnsi="Century Gothic" w:cs="Century Gothic"/>
-                <w:sz w:val="18"/>
-                <w:szCs w:val="18"/>
-                <w:shd w:val="clear" w:color="auto" w:fill="auto"/>
-              </w:rPr>
-              <w:t>mjl826@nyu.edu | New York, NY 10009</w:t>
+              <w:t>| New York, NY 10009</w:t>
             </w:r>
           </w:p>
         </w:tc>
@@ -197,7 +111,7 @@
     </w:tbl>
     <w:p>
       <w:pPr>
-        <w:spacing w:before="240" w:after="240" w:line="276" w:lineRule="auto"/>
+        <w:spacing w:before="240" w:after="160" w:line="276" w:lineRule="auto"/>
         <w:textAlignment w:val="auto"/>
         <w:rPr>
           <w:rFonts w:ascii="Century Gothic" w:hAnsi="Century Gothic"/>
@@ -239,7 +153,16 @@
           <w:sz w:val="18"/>
           <w:szCs w:val="18"/>
         </w:rPr>
-        <w:t xml:space="preserve"> [Company]</w:t>
+        <w:t xml:space="preserve"> </w:t>
+      </w:r>
+      <w:r>
+        <w:rPr>
+          <w:rFonts w:ascii="Century Gothic" w:hAnsi="Century Gothic"/>
+          <w:color w:val="000000" w:themeColor="text1"/>
+          <w:sz w:val="18"/>
+          <w:szCs w:val="18"/>
+        </w:rPr>
+        <w:t>[Company]</w:t>
       </w:r>
       <w:r>
         <w:rPr>
@@ -253,7 +176,7 @@
     </w:p>
     <w:p>
       <w:pPr>
-        <w:spacing w:after="240" w:line="360" w:lineRule="auto"/>
+        <w:spacing w:after="160" w:line="360" w:lineRule="auto"/>
         <w:textAlignment w:val="auto"/>
         <w:rPr>
           <w:rFonts w:ascii="Century Gothic" w:hAnsi="Century Gothic"/>
@@ -297,16 +220,36 @@
           <w:sz w:val="18"/>
           <w:szCs w:val="18"/>
         </w:rPr>
-        <w:t>[Role]</w:t>
-      </w:r>
-      <w:r>
-        <w:rPr>
-          <w:rFonts w:ascii="Century Gothic" w:hAnsi="Century Gothic"/>
-          <w:color w:val="000000" w:themeColor="text1"/>
-          <w:sz w:val="18"/>
-          <w:szCs w:val="18"/>
-        </w:rPr>
-        <w:t xml:space="preserve"> with a Bachelor's degree in Computer Science and four internships of experience at the largest healthcare provider in the world</w:t>
+        <w:t>Software Engineer</w:t>
+      </w:r>
+      <w:r>
+        <w:rPr>
+          <w:rFonts w:ascii="Century Gothic" w:hAnsi="Century Gothic"/>
+          <w:color w:val="000000" w:themeColor="text1"/>
+          <w:sz w:val="18"/>
+          <w:szCs w:val="18"/>
+        </w:rPr>
+        <w:t xml:space="preserve"> with a </w:t>
+      </w:r>
+      <w:proofErr w:type="gramStart"/>
+      <w:r>
+        <w:rPr>
+          <w:rFonts w:ascii="Century Gothic" w:hAnsi="Century Gothic"/>
+          <w:color w:val="000000" w:themeColor="text1"/>
+          <w:sz w:val="18"/>
+          <w:szCs w:val="18"/>
+        </w:rPr>
+        <w:t>Bachelor's degree in Computer Science</w:t>
+      </w:r>
+      <w:proofErr w:type="gramEnd"/>
+      <w:r>
+        <w:rPr>
+          <w:rFonts w:ascii="Century Gothic" w:hAnsi="Century Gothic"/>
+          <w:color w:val="000000" w:themeColor="text1"/>
+          <w:sz w:val="18"/>
+          <w:szCs w:val="18"/>
+        </w:rPr>
+        <w:t xml:space="preserve"> and four internships of experience at the largest healthcare provider in the world</w:t>
       </w:r>
       <w:r>
         <w:rPr>
@@ -335,7 +278,16 @@
           <w:sz w:val="18"/>
           <w:szCs w:val="18"/>
         </w:rPr>
-        <w:t xml:space="preserve"> [JobTitle] </w:t>
+        <w:t xml:space="preserve"> </w:t>
+      </w:r>
+      <w:r>
+        <w:rPr>
+          <w:rFonts w:ascii="Century Gothic" w:hAnsi="Century Gothic"/>
+          <w:color w:val="000000" w:themeColor="text1"/>
+          <w:sz w:val="18"/>
+          <w:szCs w:val="18"/>
+        </w:rPr>
+        <w:t xml:space="preserve">[Position] </w:t>
       </w:r>
       <w:r>
         <w:rPr>
@@ -355,16 +307,7 @@
           <w:sz w:val="18"/>
           <w:szCs w:val="18"/>
         </w:rPr>
-        <w:t xml:space="preserve"> </w:t>
-      </w:r>
-      <w:r>
-        <w:rPr>
-          <w:rFonts w:ascii="Century Gothic" w:hAnsi="Century Gothic"/>
-          <w:color w:val="000000" w:themeColor="text1"/>
-          <w:sz w:val="18"/>
-          <w:szCs w:val="18"/>
-        </w:rPr>
-        <w:t>[Company]</w:t>
+        <w:t xml:space="preserve"> [Company]</w:t>
       </w:r>
       <w:r>
         <w:rPr>
@@ -424,7 +367,7 @@
     <w:bookmarkEnd w:id="4"/>
     <w:p>
       <w:pPr>
-        <w:spacing w:after="240" w:line="360" w:lineRule="auto"/>
+        <w:spacing w:after="160" w:line="360" w:lineRule="auto"/>
         <w:textAlignment w:val="auto"/>
         <w:rPr>
           <w:rFonts w:ascii="Century Gothic" w:eastAsia="Century Gothic" w:hAnsi="Century Gothic" w:cs="Century Gothic"/>
@@ -587,7 +530,7 @@
     </w:p>
     <w:p>
       <w:pPr>
-        <w:spacing w:after="240" w:line="360" w:lineRule="auto"/>
+        <w:spacing w:line="360" w:lineRule="auto"/>
         <w:textAlignment w:val="auto"/>
         <w:rPr>
           <w:rFonts w:ascii="Century Gothic" w:hAnsi="Century Gothic"/>
@@ -614,7 +557,7 @@
           <w:ilvl w:val="0"/>
           <w:numId w:val="9"/>
         </w:numPr>
-        <w:spacing w:after="240" w:line="360" w:lineRule="auto"/>
+        <w:spacing w:after="160" w:line="360" w:lineRule="auto"/>
         <w:textAlignment w:val="auto"/>
         <w:rPr>
           <w:rFonts w:ascii="Century Gothic" w:hAnsi="Century Gothic"/>
@@ -638,7 +581,7 @@
           <w:sz w:val="18"/>
           <w:szCs w:val="18"/>
         </w:rPr>
-        <w:t xml:space="preserve"> Application </w:t>
+        <w:t xml:space="preserve"> Application</w:t>
       </w:r>
       <w:r>
         <w:rPr>
@@ -647,7 +590,7 @@
           <w:sz w:val="18"/>
           <w:szCs w:val="18"/>
         </w:rPr>
-        <w:t xml:space="preserve">Architectures </w:t>
+        <w:t xml:space="preserve">s </w:t>
       </w:r>
       <w:r>
         <w:rPr>
@@ -827,7 +770,7 @@
           <w:ilvl w:val="0"/>
           <w:numId w:val="9"/>
         </w:numPr>
-        <w:spacing w:after="240" w:line="360" w:lineRule="auto"/>
+        <w:spacing w:after="160" w:line="360" w:lineRule="auto"/>
         <w:textAlignment w:val="auto"/>
         <w:rPr>
           <w:rFonts w:ascii="Century Gothic" w:hAnsi="Century Gothic"/>
@@ -877,7 +820,7 @@
           <w:ilvl w:val="0"/>
           <w:numId w:val="9"/>
         </w:numPr>
-        <w:spacing w:after="240" w:line="360" w:lineRule="auto"/>
+        <w:spacing w:after="160" w:line="360" w:lineRule="auto"/>
         <w:textAlignment w:val="auto"/>
         <w:rPr>
           <w:rFonts w:ascii="Century Gothic" w:hAnsi="Century Gothic"/>
@@ -925,7 +868,7 @@
     <w:bookmarkEnd w:id="7"/>
     <w:p>
       <w:pPr>
-        <w:spacing w:after="240" w:line="360" w:lineRule="auto"/>
+        <w:spacing w:after="160" w:line="360" w:lineRule="auto"/>
         <w:textAlignment w:val="auto"/>
         <w:rPr>
           <w:rFonts w:ascii="Century Gothic" w:hAnsi="Century Gothic"/>
@@ -939,7 +882,25 @@
           <w:sz w:val="18"/>
           <w:szCs w:val="18"/>
         </w:rPr>
-        <w:t>I am certain that my experience would be a valuable asset to the company, and I would appreciate the opportunity to speak with you further. Please contact me at your convenience to arrange an interview. Thank you for your time and I look forward to hearing from you soon.</w:t>
+        <w:t xml:space="preserve">I am certain that my experience would be </w:t>
+      </w:r>
+      <w:proofErr w:type="gramStart"/>
+      <w:r>
+        <w:rPr>
+          <w:rFonts w:ascii="Century Gothic" w:hAnsi="Century Gothic"/>
+          <w:sz w:val="18"/>
+          <w:szCs w:val="18"/>
+        </w:rPr>
+        <w:t>a valuable asset</w:t>
+      </w:r>
+      <w:proofErr w:type="gramEnd"/>
+      <w:r>
+        <w:rPr>
+          <w:rFonts w:ascii="Century Gothic" w:hAnsi="Century Gothic"/>
+          <w:sz w:val="18"/>
+          <w:szCs w:val="18"/>
+        </w:rPr>
+        <w:t xml:space="preserve"> to the company, and I would appreciate the opportunity to speak with you further. Please contact me at your convenience to arrange an interview. Thank you for your time and I look forward to hearing from you soon.</w:t>
       </w:r>
       <w:r>
         <w:rPr>
@@ -952,7 +913,7 @@
     </w:p>
     <w:p>
       <w:pPr>
-        <w:spacing w:after="240" w:line="360" w:lineRule="auto"/>
+        <w:spacing w:line="360" w:lineRule="auto"/>
         <w:textAlignment w:val="auto"/>
         <w:rPr>
           <w:rFonts w:ascii="Century Gothic" w:hAnsi="Century Gothic"/>
@@ -991,8 +952,9 @@
     </w:p>
     <w:sectPr>
       <w:pgSz w:w="12240" w:h="15840"/>
-      <w:pgMar w:top="432" w:right="418" w:bottom="432" w:left="418" w:header="720" w:footer="720" w:gutter="0"/>
+      <w:pgMar w:top="1440" w:right="1440" w:bottom="1440" w:left="1440" w:header="720" w:footer="720" w:gutter="0"/>
       <w:cols w:space="720"/>
+      <w:docGrid w:linePitch="326"/>
     </w:sectPr>
   </w:body>
 </w:document>

</xml_diff>